<commit_message>
Fix reading location at 0x00000201467493D8
</commit_message>
<xml_diff>
--- a/docs/NANO_Documentation.docx
+++ b/docs/NANO_Documentation.docx
@@ -34,7 +34,7 @@
             <v:path o:extrusionok="f" gradientshapeok="t" o:connecttype="rect"/>
             <o:lock v:ext="edit" aspectratio="t"/>
           </v:shapetype>
-          <v:shape id="_x0000_s1026" type="#_x0000_t75" style="position:absolute;margin-left:7.35pt;margin-top:-.7pt;width:458.25pt;height:9in;z-index:-251656192;mso-position-horizontal-relative:text;mso-position-vertical-relative:text;mso-width-relative:page;mso-height-relative:page">
+          <v:shape id="_x0000_s1026" type="#_x0000_t75" style="position:absolute;margin-left:7.35pt;margin-top:-.7pt;width:458.25pt;height:9in;z-index:-251658752;mso-position-horizontal-relative:text;mso-position-vertical-relative:text;mso-width-relative:page;mso-height-relative:page">
             <v:imagedata r:id="rId11" o:title="wordCover"/>
           </v:shape>
         </w:pict>
@@ -93,16 +93,16 @@
             <w:pStyle w:val="a9"/>
             <w:rPr>
               <w:b/>
-              <w:color w:val="595959" w:themeColor="text1" w:themeTint="A6"/>
-              <w:sz w:val="36"/>
+              <w:color w:val="auto"/>
+              <w:sz w:val="96"/>
               <w:szCs w:val="36"/>
             </w:rPr>
           </w:pPr>
           <w:r>
             <w:rPr>
               <w:b/>
-              <w:color w:val="595959" w:themeColor="text1" w:themeTint="A6"/>
-              <w:sz w:val="36"/>
+              <w:color w:val="auto"/>
+              <w:sz w:val="96"/>
               <w:szCs w:val="36"/>
             </w:rPr>
             <w:t>Table of content</w:t>
@@ -118,76 +118,415 @@
             <w:rPr>
               <w:rFonts w:eastAsiaTheme="minorEastAsia"/>
               <w:noProof/>
-              <w:sz w:val="32"/>
-              <w:szCs w:val="32"/>
+              <w:sz w:val="48"/>
             </w:rPr>
           </w:pPr>
           <w:r>
             <w:rPr>
-              <w:sz w:val="56"/>
+              <w:sz w:val="220"/>
               <w:szCs w:val="56"/>
             </w:rPr>
             <w:fldChar w:fldCharType="begin"/>
           </w:r>
           <w:r>
             <w:rPr>
-              <w:sz w:val="56"/>
+              <w:sz w:val="220"/>
               <w:szCs w:val="56"/>
             </w:rPr>
             <w:instrText xml:space="preserve"> TOC \o "1-3" \h \z \u </w:instrText>
           </w:r>
           <w:r>
             <w:rPr>
-              <w:sz w:val="56"/>
+              <w:sz w:val="220"/>
               <w:szCs w:val="56"/>
             </w:rPr>
             <w:fldChar w:fldCharType="separate"/>
           </w:r>
-          <w:hyperlink w:anchor="_Toc86524459" w:history="1">
+          <w:bookmarkStart w:id="0" w:name="_GoBack"/>
+          <w:r>
+            <w:rPr>
+              <w:rStyle w:val="ab"/>
+              <w:noProof/>
+              <w:color w:val="auto"/>
+              <w:sz w:val="48"/>
+            </w:rPr>
+            <w:fldChar w:fldCharType="begin"/>
+          </w:r>
+          <w:r>
+            <w:rPr>
+              <w:rStyle w:val="ab"/>
+              <w:noProof/>
+              <w:color w:val="auto"/>
+              <w:sz w:val="48"/>
+            </w:rPr>
+            <w:instrText xml:space="preserve"> </w:instrText>
+          </w:r>
+          <w:r>
+            <w:rPr>
+              <w:noProof/>
+              <w:sz w:val="48"/>
+            </w:rPr>
+            <w:instrText>HYPERLINK \l "_Toc102931336"</w:instrText>
+          </w:r>
+          <w:r>
+            <w:rPr>
+              <w:rStyle w:val="ab"/>
+              <w:noProof/>
+              <w:color w:val="auto"/>
+              <w:sz w:val="48"/>
+            </w:rPr>
+            <w:instrText xml:space="preserve"> </w:instrText>
+          </w:r>
+          <w:r>
+            <w:rPr>
+              <w:rStyle w:val="ab"/>
+              <w:noProof/>
+              <w:color w:val="auto"/>
+              <w:sz w:val="48"/>
+            </w:rPr>
+          </w:r>
+          <w:r>
+            <w:rPr>
+              <w:rStyle w:val="ab"/>
+              <w:noProof/>
+              <w:color w:val="auto"/>
+              <w:sz w:val="48"/>
+            </w:rPr>
+            <w:fldChar w:fldCharType="separate"/>
+          </w:r>
+          <w:r>
+            <w:rPr>
+              <w:rStyle w:val="ab"/>
+              <w:b/>
+              <w:noProof/>
+              <w:color w:val="auto"/>
+              <w:sz w:val="48"/>
+              <w:lang w:val="bg-BG"/>
+            </w:rPr>
+            <w:t>1.</w:t>
+          </w:r>
+          <w:r>
+            <w:rPr>
+              <w:rFonts w:eastAsiaTheme="minorEastAsia"/>
+              <w:noProof/>
+              <w:sz w:val="48"/>
+            </w:rPr>
+            <w:tab/>
+          </w:r>
+          <w:r>
+            <w:rPr>
+              <w:rStyle w:val="ab"/>
+              <w:b/>
+              <w:noProof/>
+              <w:color w:val="auto"/>
+              <w:sz w:val="48"/>
+            </w:rPr>
+            <w:t>O</w:t>
+          </w:r>
+          <w:r>
+            <w:rPr>
+              <w:rStyle w:val="ab"/>
+              <w:b/>
+              <w:noProof/>
+              <w:color w:val="auto"/>
+              <w:sz w:val="48"/>
+              <w:lang w:val="bg-BG"/>
+            </w:rPr>
+            <w:t>ur t</w:t>
+          </w:r>
+          <w:r>
+            <w:rPr>
+              <w:rStyle w:val="ab"/>
+              <w:b/>
+              <w:noProof/>
+              <w:color w:val="auto"/>
+              <w:sz w:val="48"/>
+              <w:lang w:val="bg-BG"/>
+            </w:rPr>
+            <w:t>e</w:t>
+          </w:r>
+          <w:r>
+            <w:rPr>
+              <w:rStyle w:val="ab"/>
+              <w:b/>
+              <w:noProof/>
+              <w:color w:val="auto"/>
+              <w:sz w:val="48"/>
+              <w:lang w:val="bg-BG"/>
+            </w:rPr>
+            <w:t>am</w:t>
+          </w:r>
+          <w:r>
+            <w:rPr>
+              <w:noProof/>
+              <w:webHidden/>
+              <w:sz w:val="48"/>
+            </w:rPr>
+            <w:tab/>
+          </w:r>
+          <w:r>
+            <w:rPr>
+              <w:noProof/>
+              <w:webHidden/>
+              <w:sz w:val="48"/>
+            </w:rPr>
+            <w:fldChar w:fldCharType="begin"/>
+          </w:r>
+          <w:r>
+            <w:rPr>
+              <w:noProof/>
+              <w:webHidden/>
+              <w:sz w:val="48"/>
+            </w:rPr>
+            <w:instrText xml:space="preserve"> PAGEREF _Toc102931336 \h </w:instrText>
+          </w:r>
+          <w:r>
+            <w:rPr>
+              <w:noProof/>
+              <w:webHidden/>
+              <w:sz w:val="48"/>
+            </w:rPr>
+          </w:r>
+          <w:r>
+            <w:rPr>
+              <w:noProof/>
+              <w:webHidden/>
+              <w:sz w:val="48"/>
+            </w:rPr>
+            <w:fldChar w:fldCharType="separate"/>
+          </w:r>
+          <w:r>
+            <w:rPr>
+              <w:noProof/>
+              <w:webHidden/>
+              <w:sz w:val="48"/>
+            </w:rPr>
+            <w:t>2</w:t>
+          </w:r>
+          <w:r>
+            <w:rPr>
+              <w:noProof/>
+              <w:webHidden/>
+              <w:sz w:val="48"/>
+            </w:rPr>
+            <w:fldChar w:fldCharType="end"/>
+          </w:r>
+          <w:r>
+            <w:rPr>
+              <w:rStyle w:val="ab"/>
+              <w:noProof/>
+              <w:color w:val="auto"/>
+              <w:sz w:val="48"/>
+            </w:rPr>
+            <w:fldChar w:fldCharType="end"/>
+          </w:r>
+        </w:p>
+        <w:bookmarkEnd w:id="0"/>
+        <w:p>
+          <w:pPr>
+            <w:pStyle w:val="11"/>
+            <w:tabs>
+              <w:tab w:val="left" w:pos="440"/>
+              <w:tab w:val="right" w:leader="dot" w:pos="9350"/>
+            </w:tabs>
+            <w:rPr>
+              <w:rFonts w:eastAsiaTheme="minorEastAsia"/>
+              <w:noProof/>
+              <w:sz w:val="48"/>
+            </w:rPr>
+          </w:pPr>
+          <w:r>
+            <w:rPr>
+              <w:rStyle w:val="ab"/>
+              <w:noProof/>
+              <w:color w:val="auto"/>
+              <w:sz w:val="48"/>
+            </w:rPr>
+            <w:fldChar w:fldCharType="begin"/>
+          </w:r>
+          <w:r>
+            <w:rPr>
+              <w:rStyle w:val="ab"/>
+              <w:noProof/>
+              <w:color w:val="auto"/>
+              <w:sz w:val="48"/>
+            </w:rPr>
+            <w:instrText xml:space="preserve"> </w:instrText>
+          </w:r>
+          <w:r>
+            <w:rPr>
+              <w:noProof/>
+              <w:sz w:val="48"/>
+            </w:rPr>
+            <w:instrText>HYPERLINK \l "_Toc102931337"</w:instrText>
+          </w:r>
+          <w:r>
+            <w:rPr>
+              <w:rStyle w:val="ab"/>
+              <w:noProof/>
+              <w:color w:val="auto"/>
+              <w:sz w:val="48"/>
+            </w:rPr>
+            <w:instrText xml:space="preserve"> </w:instrText>
+          </w:r>
+          <w:r>
+            <w:rPr>
+              <w:rStyle w:val="ab"/>
+              <w:noProof/>
+              <w:color w:val="auto"/>
+              <w:sz w:val="48"/>
+            </w:rPr>
+          </w:r>
+          <w:r>
+            <w:rPr>
+              <w:rStyle w:val="ab"/>
+              <w:noProof/>
+              <w:color w:val="auto"/>
+              <w:sz w:val="48"/>
+            </w:rPr>
+            <w:fldChar w:fldCharType="separate"/>
+          </w:r>
+          <w:r>
+            <w:rPr>
+              <w:rStyle w:val="ab"/>
+              <w:b/>
+              <w:noProof/>
+              <w:color w:val="auto"/>
+              <w:sz w:val="48"/>
+            </w:rPr>
+            <w:t>2.</w:t>
+          </w:r>
+          <w:r>
+            <w:rPr>
+              <w:rFonts w:eastAsiaTheme="minorEastAsia"/>
+              <w:noProof/>
+              <w:sz w:val="48"/>
+            </w:rPr>
+            <w:tab/>
+          </w:r>
+          <w:r>
+            <w:rPr>
+              <w:rStyle w:val="ab"/>
+              <w:b/>
+              <w:noProof/>
+              <w:color w:val="auto"/>
+              <w:sz w:val="48"/>
+            </w:rPr>
+            <w:t>Recap</w:t>
+          </w:r>
+          <w:r>
+            <w:rPr>
+              <w:noProof/>
+              <w:webHidden/>
+              <w:sz w:val="48"/>
+            </w:rPr>
+            <w:tab/>
+          </w:r>
+          <w:r>
+            <w:rPr>
+              <w:noProof/>
+              <w:webHidden/>
+              <w:sz w:val="48"/>
+            </w:rPr>
+            <w:fldChar w:fldCharType="begin"/>
+          </w:r>
+          <w:r>
+            <w:rPr>
+              <w:noProof/>
+              <w:webHidden/>
+              <w:sz w:val="48"/>
+            </w:rPr>
+            <w:instrText xml:space="preserve"> PAGEREF _Toc102931337 \h </w:instrText>
+          </w:r>
+          <w:r>
+            <w:rPr>
+              <w:noProof/>
+              <w:webHidden/>
+              <w:sz w:val="48"/>
+            </w:rPr>
+          </w:r>
+          <w:r>
+            <w:rPr>
+              <w:noProof/>
+              <w:webHidden/>
+              <w:sz w:val="48"/>
+            </w:rPr>
+            <w:fldChar w:fldCharType="separate"/>
+          </w:r>
+          <w:r>
+            <w:rPr>
+              <w:noProof/>
+              <w:webHidden/>
+              <w:sz w:val="48"/>
+            </w:rPr>
+            <w:t>2</w:t>
+          </w:r>
+          <w:r>
+            <w:rPr>
+              <w:noProof/>
+              <w:webHidden/>
+              <w:sz w:val="48"/>
+            </w:rPr>
+            <w:fldChar w:fldCharType="end"/>
+          </w:r>
+          <w:r>
+            <w:rPr>
+              <w:rStyle w:val="ab"/>
+              <w:noProof/>
+              <w:color w:val="auto"/>
+              <w:sz w:val="48"/>
+            </w:rPr>
+            <w:fldChar w:fldCharType="end"/>
+          </w:r>
+        </w:p>
+        <w:p>
+          <w:pPr>
+            <w:pStyle w:val="21"/>
+            <w:tabs>
+              <w:tab w:val="left" w:pos="880"/>
+              <w:tab w:val="right" w:leader="dot" w:pos="9350"/>
+            </w:tabs>
+            <w:rPr>
+              <w:rFonts w:eastAsiaTheme="minorEastAsia"/>
+              <w:noProof/>
+              <w:sz w:val="48"/>
+            </w:rPr>
+          </w:pPr>
+          <w:hyperlink w:anchor="_Toc102931338" w:history="1">
             <w:r>
               <w:rPr>
                 <w:rStyle w:val="ab"/>
+                <w:b/>
                 <w:noProof/>
-                <w:sz w:val="32"/>
-                <w:szCs w:val="32"/>
+                <w:color w:val="auto"/>
+                <w:sz w:val="48"/>
                 <w:lang w:val="bg-BG"/>
               </w:rPr>
-              <w:t>1.</w:t>
+              <w:t>2.1</w:t>
             </w:r>
             <w:r>
               <w:rPr>
                 <w:rFonts w:eastAsiaTheme="minorEastAsia"/>
                 <w:noProof/>
-                <w:sz w:val="32"/>
-                <w:szCs w:val="32"/>
+                <w:sz w:val="48"/>
               </w:rPr>
               <w:tab/>
             </w:r>
             <w:r>
               <w:rPr>
                 <w:rStyle w:val="ab"/>
+                <w:b/>
                 <w:noProof/>
-                <w:sz w:val="32"/>
-                <w:szCs w:val="32"/>
+                <w:color w:val="auto"/>
+                <w:sz w:val="48"/>
               </w:rPr>
-              <w:t>O</w:t>
-            </w:r>
-            <w:r>
-              <w:rPr>
-                <w:rStyle w:val="ab"/>
-                <w:noProof/>
-                <w:sz w:val="32"/>
-                <w:szCs w:val="32"/>
-                <w:lang w:val="bg-BG"/>
-              </w:rPr>
-              <w:t>ur team</w:t>
+              <w:t>Main goal</w:t>
             </w:r>
             <w:r>
               <w:rPr>
                 <w:noProof/>
                 <w:webHidden/>
-                <w:sz w:val="32"/>
-                <w:szCs w:val="32"/>
+                <w:sz w:val="48"/>
               </w:rPr>
               <w:tab/>
             </w:r>
@@ -195,8 +534,7 @@
               <w:rPr>
                 <w:noProof/>
                 <w:webHidden/>
-                <w:sz w:val="32"/>
-                <w:szCs w:val="32"/>
+                <w:sz w:val="48"/>
               </w:rPr>
               <w:fldChar w:fldCharType="begin"/>
             </w:r>
@@ -204,25 +542,22 @@
               <w:rPr>
                 <w:noProof/>
                 <w:webHidden/>
-                <w:sz w:val="32"/>
-                <w:szCs w:val="32"/>
+                <w:sz w:val="48"/>
               </w:rPr>
-              <w:instrText xml:space="preserve"> PAGEREF _Toc86524459 \h </w:instrText>
+              <w:instrText xml:space="preserve"> PAGEREF _Toc102931338 \h </w:instrText>
             </w:r>
             <w:r>
               <w:rPr>
                 <w:noProof/>
                 <w:webHidden/>
-                <w:sz w:val="32"/>
-                <w:szCs w:val="32"/>
+                <w:sz w:val="48"/>
               </w:rPr>
             </w:r>
             <w:r>
               <w:rPr>
                 <w:noProof/>
                 <w:webHidden/>
-                <w:sz w:val="32"/>
-                <w:szCs w:val="32"/>
+                <w:sz w:val="48"/>
               </w:rPr>
               <w:fldChar w:fldCharType="separate"/>
             </w:r>
@@ -230,8 +565,7 @@
               <w:rPr>
                 <w:noProof/>
                 <w:webHidden/>
-                <w:sz w:val="32"/>
-                <w:szCs w:val="32"/>
+                <w:sz w:val="48"/>
               </w:rPr>
               <w:t>2</w:t>
             </w:r>
@@ -239,8 +573,299 @@
               <w:rPr>
                 <w:noProof/>
                 <w:webHidden/>
-                <w:sz w:val="32"/>
-                <w:szCs w:val="32"/>
+                <w:sz w:val="48"/>
+              </w:rPr>
+              <w:fldChar w:fldCharType="end"/>
+            </w:r>
+          </w:hyperlink>
+        </w:p>
+        <w:p>
+          <w:pPr>
+            <w:pStyle w:val="21"/>
+            <w:tabs>
+              <w:tab w:val="left" w:pos="880"/>
+              <w:tab w:val="right" w:leader="dot" w:pos="9350"/>
+            </w:tabs>
+            <w:rPr>
+              <w:rFonts w:eastAsiaTheme="minorEastAsia"/>
+              <w:noProof/>
+              <w:sz w:val="48"/>
+            </w:rPr>
+          </w:pPr>
+          <w:hyperlink w:anchor="_Toc102931339" w:history="1">
+            <w:r>
+              <w:rPr>
+                <w:rStyle w:val="ab"/>
+                <w:b/>
+                <w:noProof/>
+                <w:color w:val="auto"/>
+                <w:sz w:val="48"/>
+                <w:lang w:val="bg-BG"/>
+              </w:rPr>
+              <w:t>2.2</w:t>
+            </w:r>
+            <w:r>
+              <w:rPr>
+                <w:rFonts w:eastAsiaTheme="minorEastAsia"/>
+                <w:noProof/>
+                <w:sz w:val="48"/>
+              </w:rPr>
+              <w:tab/>
+            </w:r>
+            <w:r>
+              <w:rPr>
+                <w:rStyle w:val="ab"/>
+                <w:b/>
+                <w:noProof/>
+                <w:color w:val="auto"/>
+                <w:sz w:val="48"/>
+              </w:rPr>
+              <w:t>Rules</w:t>
+            </w:r>
+            <w:r>
+              <w:rPr>
+                <w:noProof/>
+                <w:webHidden/>
+                <w:sz w:val="48"/>
+              </w:rPr>
+              <w:tab/>
+            </w:r>
+            <w:r>
+              <w:rPr>
+                <w:noProof/>
+                <w:webHidden/>
+                <w:sz w:val="48"/>
+              </w:rPr>
+              <w:fldChar w:fldCharType="begin"/>
+            </w:r>
+            <w:r>
+              <w:rPr>
+                <w:noProof/>
+                <w:webHidden/>
+                <w:sz w:val="48"/>
+              </w:rPr>
+              <w:instrText xml:space="preserve"> PAGEREF _Toc102931339 \h </w:instrText>
+            </w:r>
+            <w:r>
+              <w:rPr>
+                <w:noProof/>
+                <w:webHidden/>
+                <w:sz w:val="48"/>
+              </w:rPr>
+            </w:r>
+            <w:r>
+              <w:rPr>
+                <w:noProof/>
+                <w:webHidden/>
+                <w:sz w:val="48"/>
+              </w:rPr>
+              <w:fldChar w:fldCharType="separate"/>
+            </w:r>
+            <w:r>
+              <w:rPr>
+                <w:noProof/>
+                <w:webHidden/>
+                <w:sz w:val="48"/>
+              </w:rPr>
+              <w:t>2</w:t>
+            </w:r>
+            <w:r>
+              <w:rPr>
+                <w:noProof/>
+                <w:webHidden/>
+                <w:sz w:val="48"/>
+              </w:rPr>
+              <w:fldChar w:fldCharType="end"/>
+            </w:r>
+          </w:hyperlink>
+        </w:p>
+        <w:p>
+          <w:pPr>
+            <w:pStyle w:val="21"/>
+            <w:tabs>
+              <w:tab w:val="right" w:leader="dot" w:pos="9350"/>
+            </w:tabs>
+            <w:rPr>
+              <w:rFonts w:eastAsiaTheme="minorEastAsia"/>
+              <w:noProof/>
+              <w:sz w:val="48"/>
+            </w:rPr>
+          </w:pPr>
+          <w:hyperlink w:anchor="_Toc102931340" w:history="1">
+            <w:r>
+              <w:rPr>
+                <w:rStyle w:val="ab"/>
+                <w:b/>
+                <w:noProof/>
+                <w:color w:val="auto"/>
+                <w:sz w:val="48"/>
+              </w:rPr>
+              <w:t>2.3 Tasks</w:t>
+            </w:r>
+            <w:r>
+              <w:rPr>
+                <w:noProof/>
+                <w:webHidden/>
+                <w:sz w:val="48"/>
+              </w:rPr>
+              <w:tab/>
+            </w:r>
+            <w:r>
+              <w:rPr>
+                <w:noProof/>
+                <w:webHidden/>
+                <w:sz w:val="48"/>
+              </w:rPr>
+              <w:fldChar w:fldCharType="begin"/>
+            </w:r>
+            <w:r>
+              <w:rPr>
+                <w:noProof/>
+                <w:webHidden/>
+                <w:sz w:val="48"/>
+              </w:rPr>
+              <w:instrText xml:space="preserve"> PAGEREF _Toc102931340 \h </w:instrText>
+            </w:r>
+            <w:r>
+              <w:rPr>
+                <w:noProof/>
+                <w:webHidden/>
+                <w:sz w:val="48"/>
+              </w:rPr>
+            </w:r>
+            <w:r>
+              <w:rPr>
+                <w:noProof/>
+                <w:webHidden/>
+                <w:sz w:val="48"/>
+              </w:rPr>
+              <w:fldChar w:fldCharType="separate"/>
+            </w:r>
+            <w:r>
+              <w:rPr>
+                <w:noProof/>
+                <w:webHidden/>
+                <w:sz w:val="48"/>
+              </w:rPr>
+              <w:t>2</w:t>
+            </w:r>
+            <w:r>
+              <w:rPr>
+                <w:noProof/>
+                <w:webHidden/>
+                <w:sz w:val="48"/>
+              </w:rPr>
+              <w:fldChar w:fldCharType="end"/>
+            </w:r>
+          </w:hyperlink>
+        </w:p>
+        <w:p>
+          <w:pPr>
+            <w:pStyle w:val="21"/>
+            <w:tabs>
+              <w:tab w:val="right" w:leader="dot" w:pos="9350"/>
+            </w:tabs>
+            <w:rPr>
+              <w:rFonts w:eastAsiaTheme="minorEastAsia"/>
+              <w:noProof/>
+              <w:sz w:val="48"/>
+            </w:rPr>
+          </w:pPr>
+          <w:hyperlink w:anchor="_Toc102931341" w:history="1">
+            <w:r>
+              <w:rPr>
+                <w:rStyle w:val="ab"/>
+                <w:b/>
+                <w:noProof/>
+                <w:color w:val="auto"/>
+                <w:sz w:val="48"/>
+              </w:rPr>
+              <w:t xml:space="preserve">2.4 </w:t>
+            </w:r>
+            <w:r>
+              <w:rPr>
+                <w:rStyle w:val="ab"/>
+                <w:b/>
+                <w:noProof/>
+                <w:color w:val="auto"/>
+                <w:sz w:val="48"/>
+                <w:lang w:val="bg-BG"/>
+              </w:rPr>
+              <w:t>Realisation (</w:t>
+            </w:r>
+            <w:r>
+              <w:rPr>
+                <w:rStyle w:val="ab"/>
+                <w:b/>
+                <w:noProof/>
+                <w:color w:val="auto"/>
+                <w:sz w:val="48"/>
+              </w:rPr>
+              <w:t>Technologies that we used</w:t>
+            </w:r>
+            <w:r>
+              <w:rPr>
+                <w:rStyle w:val="ab"/>
+                <w:b/>
+                <w:noProof/>
+                <w:color w:val="auto"/>
+                <w:sz w:val="48"/>
+                <w:lang w:val="bg-BG"/>
+              </w:rPr>
+              <w:t>)</w:t>
+            </w:r>
+            <w:r>
+              <w:rPr>
+                <w:noProof/>
+                <w:webHidden/>
+                <w:sz w:val="48"/>
+              </w:rPr>
+              <w:tab/>
+            </w:r>
+            <w:r>
+              <w:rPr>
+                <w:noProof/>
+                <w:webHidden/>
+                <w:sz w:val="48"/>
+              </w:rPr>
+              <w:fldChar w:fldCharType="begin"/>
+            </w:r>
+            <w:r>
+              <w:rPr>
+                <w:noProof/>
+                <w:webHidden/>
+                <w:sz w:val="48"/>
+              </w:rPr>
+              <w:instrText xml:space="preserve"> PAGEREF _Toc102931341 \h </w:instrText>
+            </w:r>
+            <w:r>
+              <w:rPr>
+                <w:noProof/>
+                <w:webHidden/>
+                <w:sz w:val="48"/>
+              </w:rPr>
+            </w:r>
+            <w:r>
+              <w:rPr>
+                <w:noProof/>
+                <w:webHidden/>
+                <w:sz w:val="48"/>
+              </w:rPr>
+              <w:fldChar w:fldCharType="separate"/>
+            </w:r>
+            <w:r>
+              <w:rPr>
+                <w:noProof/>
+                <w:webHidden/>
+                <w:sz w:val="48"/>
+              </w:rPr>
+              <w:t>3</w:t>
+            </w:r>
+            <w:r>
+              <w:rPr>
+                <w:noProof/>
+                <w:webHidden/>
+                <w:sz w:val="48"/>
               </w:rPr>
               <w:fldChar w:fldCharType="end"/>
             </w:r>
@@ -256,44 +881,43 @@
             <w:rPr>
               <w:rFonts w:eastAsiaTheme="minorEastAsia"/>
               <w:noProof/>
-              <w:sz w:val="32"/>
-              <w:szCs w:val="32"/>
+              <w:sz w:val="48"/>
             </w:rPr>
           </w:pPr>
-          <w:hyperlink w:anchor="_Toc86524460" w:history="1">
+          <w:hyperlink w:anchor="_Toc102931342" w:history="1">
             <w:r>
               <w:rPr>
                 <w:rStyle w:val="ab"/>
+                <w:b/>
                 <w:noProof/>
-                <w:sz w:val="32"/>
-                <w:szCs w:val="32"/>
+                <w:color w:val="auto"/>
+                <w:sz w:val="48"/>
               </w:rPr>
-              <w:t>2.</w:t>
+              <w:t>3.</w:t>
             </w:r>
             <w:r>
               <w:rPr>
                 <w:rFonts w:eastAsiaTheme="minorEastAsia"/>
                 <w:noProof/>
-                <w:sz w:val="32"/>
-                <w:szCs w:val="32"/>
+                <w:sz w:val="48"/>
               </w:rPr>
               <w:tab/>
             </w:r>
             <w:r>
               <w:rPr>
                 <w:rStyle w:val="ab"/>
+                <w:b/>
                 <w:noProof/>
-                <w:sz w:val="32"/>
-                <w:szCs w:val="32"/>
+                <w:color w:val="auto"/>
+                <w:sz w:val="48"/>
               </w:rPr>
-              <w:t>Recap</w:t>
+              <w:t>Structure</w:t>
             </w:r>
             <w:r>
               <w:rPr>
                 <w:noProof/>
                 <w:webHidden/>
-                <w:sz w:val="32"/>
-                <w:szCs w:val="32"/>
+                <w:sz w:val="48"/>
               </w:rPr>
               <w:tab/>
             </w:r>
@@ -301,8 +925,7 @@
               <w:rPr>
                 <w:noProof/>
                 <w:webHidden/>
-                <w:sz w:val="32"/>
-                <w:szCs w:val="32"/>
+                <w:sz w:val="48"/>
               </w:rPr>
               <w:fldChar w:fldCharType="begin"/>
             </w:r>
@@ -310,25 +933,22 @@
               <w:rPr>
                 <w:noProof/>
                 <w:webHidden/>
-                <w:sz w:val="32"/>
-                <w:szCs w:val="32"/>
+                <w:sz w:val="48"/>
               </w:rPr>
-              <w:instrText xml:space="preserve"> PAGEREF _Toc86524460 \h </w:instrText>
+              <w:instrText xml:space="preserve"> PAGEREF _Toc102931342 \h </w:instrText>
             </w:r>
             <w:r>
               <w:rPr>
                 <w:noProof/>
                 <w:webHidden/>
-                <w:sz w:val="32"/>
-                <w:szCs w:val="32"/>
+                <w:sz w:val="48"/>
               </w:rPr>
             </w:r>
             <w:r>
               <w:rPr>
                 <w:noProof/>
                 <w:webHidden/>
-                <w:sz w:val="32"/>
-                <w:szCs w:val="32"/>
+                <w:sz w:val="48"/>
               </w:rPr>
               <w:fldChar w:fldCharType="separate"/>
             </w:r>
@@ -336,614 +956,15 @@
               <w:rPr>
                 <w:noProof/>
                 <w:webHidden/>
-                <w:sz w:val="32"/>
-                <w:szCs w:val="32"/>
+                <w:sz w:val="48"/>
               </w:rPr>
-              <w:t>2</w:t>
+              <w:t>4</w:t>
             </w:r>
             <w:r>
               <w:rPr>
                 <w:noProof/>
                 <w:webHidden/>
-                <w:sz w:val="32"/>
-                <w:szCs w:val="32"/>
-              </w:rPr>
-              <w:fldChar w:fldCharType="end"/>
-            </w:r>
-          </w:hyperlink>
-        </w:p>
-        <w:p>
-          <w:pPr>
-            <w:pStyle w:val="21"/>
-            <w:tabs>
-              <w:tab w:val="left" w:pos="880"/>
-              <w:tab w:val="right" w:leader="dot" w:pos="9350"/>
-            </w:tabs>
-            <w:rPr>
-              <w:rFonts w:eastAsiaTheme="minorEastAsia"/>
-              <w:noProof/>
-              <w:sz w:val="32"/>
-              <w:szCs w:val="32"/>
-            </w:rPr>
-          </w:pPr>
-          <w:hyperlink w:anchor="_Toc86524461" w:history="1">
-            <w:r>
-              <w:rPr>
-                <w:rStyle w:val="ab"/>
-                <w:noProof/>
-                <w:sz w:val="32"/>
-                <w:szCs w:val="32"/>
-                <w:lang w:val="bg-BG"/>
-              </w:rPr>
-              <w:t>2.1</w:t>
-            </w:r>
-            <w:r>
-              <w:rPr>
-                <w:rFonts w:eastAsiaTheme="minorEastAsia"/>
-                <w:noProof/>
-                <w:sz w:val="32"/>
-                <w:szCs w:val="32"/>
-              </w:rPr>
-              <w:tab/>
-            </w:r>
-            <w:r>
-              <w:rPr>
-                <w:rStyle w:val="ab"/>
-                <w:noProof/>
-                <w:sz w:val="32"/>
-                <w:szCs w:val="32"/>
-              </w:rPr>
-              <w:t>Main goal</w:t>
-            </w:r>
-            <w:r>
-              <w:rPr>
-                <w:noProof/>
-                <w:webHidden/>
-                <w:sz w:val="32"/>
-                <w:szCs w:val="32"/>
-              </w:rPr>
-              <w:tab/>
-            </w:r>
-            <w:r>
-              <w:rPr>
-                <w:noProof/>
-                <w:webHidden/>
-                <w:sz w:val="32"/>
-                <w:szCs w:val="32"/>
-              </w:rPr>
-              <w:fldChar w:fldCharType="begin"/>
-            </w:r>
-            <w:r>
-              <w:rPr>
-                <w:noProof/>
-                <w:webHidden/>
-                <w:sz w:val="32"/>
-                <w:szCs w:val="32"/>
-              </w:rPr>
-              <w:instrText xml:space="preserve"> PAGEREF _Toc86524461 \h </w:instrText>
-            </w:r>
-            <w:r>
-              <w:rPr>
-                <w:noProof/>
-                <w:webHidden/>
-                <w:sz w:val="32"/>
-                <w:szCs w:val="32"/>
-              </w:rPr>
-            </w:r>
-            <w:r>
-              <w:rPr>
-                <w:noProof/>
-                <w:webHidden/>
-                <w:sz w:val="32"/>
-                <w:szCs w:val="32"/>
-              </w:rPr>
-              <w:fldChar w:fldCharType="separate"/>
-            </w:r>
-            <w:r>
-              <w:rPr>
-                <w:noProof/>
-                <w:webHidden/>
-                <w:sz w:val="32"/>
-                <w:szCs w:val="32"/>
-              </w:rPr>
-              <w:t>2</w:t>
-            </w:r>
-            <w:r>
-              <w:rPr>
-                <w:noProof/>
-                <w:webHidden/>
-                <w:sz w:val="32"/>
-                <w:szCs w:val="32"/>
-              </w:rPr>
-              <w:fldChar w:fldCharType="end"/>
-            </w:r>
-          </w:hyperlink>
-        </w:p>
-        <w:p>
-          <w:pPr>
-            <w:pStyle w:val="21"/>
-            <w:tabs>
-              <w:tab w:val="right" w:leader="dot" w:pos="9350"/>
-            </w:tabs>
-            <w:rPr>
-              <w:rFonts w:eastAsiaTheme="minorEastAsia"/>
-              <w:noProof/>
-              <w:sz w:val="32"/>
-              <w:szCs w:val="32"/>
-            </w:rPr>
-          </w:pPr>
-          <w:hyperlink w:anchor="_Toc86524462" w:history="1">
-            <w:r>
-              <w:rPr>
-                <w:rStyle w:val="ab"/>
-                <w:noProof/>
-                <w:sz w:val="32"/>
-                <w:szCs w:val="32"/>
-              </w:rPr>
-              <w:t>2.2 Tasks</w:t>
-            </w:r>
-            <w:r>
-              <w:rPr>
-                <w:noProof/>
-                <w:webHidden/>
-                <w:sz w:val="32"/>
-                <w:szCs w:val="32"/>
-              </w:rPr>
-              <w:tab/>
-            </w:r>
-            <w:r>
-              <w:rPr>
-                <w:noProof/>
-                <w:webHidden/>
-                <w:sz w:val="32"/>
-                <w:szCs w:val="32"/>
-              </w:rPr>
-              <w:fldChar w:fldCharType="begin"/>
-            </w:r>
-            <w:r>
-              <w:rPr>
-                <w:noProof/>
-                <w:webHidden/>
-                <w:sz w:val="32"/>
-                <w:szCs w:val="32"/>
-              </w:rPr>
-              <w:instrText xml:space="preserve"> PAGEREF _Toc86524462 \h </w:instrText>
-            </w:r>
-            <w:r>
-              <w:rPr>
-                <w:noProof/>
-                <w:webHidden/>
-                <w:sz w:val="32"/>
-                <w:szCs w:val="32"/>
-              </w:rPr>
-            </w:r>
-            <w:r>
-              <w:rPr>
-                <w:noProof/>
-                <w:webHidden/>
-                <w:sz w:val="32"/>
-                <w:szCs w:val="32"/>
-              </w:rPr>
-              <w:fldChar w:fldCharType="separate"/>
-            </w:r>
-            <w:r>
-              <w:rPr>
-                <w:noProof/>
-                <w:webHidden/>
-                <w:sz w:val="32"/>
-                <w:szCs w:val="32"/>
-              </w:rPr>
-              <w:t>2</w:t>
-            </w:r>
-            <w:r>
-              <w:rPr>
-                <w:noProof/>
-                <w:webHidden/>
-                <w:sz w:val="32"/>
-                <w:szCs w:val="32"/>
-              </w:rPr>
-              <w:fldChar w:fldCharType="end"/>
-            </w:r>
-          </w:hyperlink>
-        </w:p>
-        <w:p>
-          <w:pPr>
-            <w:pStyle w:val="21"/>
-            <w:tabs>
-              <w:tab w:val="right" w:leader="dot" w:pos="9350"/>
-            </w:tabs>
-            <w:rPr>
-              <w:rFonts w:eastAsiaTheme="minorEastAsia"/>
-              <w:noProof/>
-              <w:sz w:val="32"/>
-              <w:szCs w:val="32"/>
-            </w:rPr>
-          </w:pPr>
-          <w:hyperlink w:anchor="_Toc86524463" w:history="1">
-            <w:r>
-              <w:rPr>
-                <w:rStyle w:val="ab"/>
-                <w:noProof/>
-                <w:sz w:val="32"/>
-                <w:szCs w:val="32"/>
-              </w:rPr>
-              <w:t xml:space="preserve">2.3 </w:t>
-            </w:r>
-            <w:r>
-              <w:rPr>
-                <w:rStyle w:val="ab"/>
-                <w:noProof/>
-                <w:sz w:val="32"/>
-                <w:szCs w:val="32"/>
-                <w:lang w:val="bg-BG"/>
-              </w:rPr>
-              <w:t>Realisation (</w:t>
-            </w:r>
-            <w:r>
-              <w:rPr>
-                <w:rStyle w:val="ab"/>
-                <w:noProof/>
-                <w:sz w:val="32"/>
-                <w:szCs w:val="32"/>
-                <w:lang w:val="bg-BG"/>
-              </w:rPr>
-              <w:t>Technologies</w:t>
-            </w:r>
-            <w:r>
-              <w:rPr>
-                <w:rStyle w:val="ab"/>
-                <w:noProof/>
-                <w:sz w:val="32"/>
-                <w:szCs w:val="32"/>
-                <w:lang w:val="bg-BG"/>
-              </w:rPr>
-              <w:t xml:space="preserve"> that we used)</w:t>
-            </w:r>
-            <w:r>
-              <w:rPr>
-                <w:noProof/>
-                <w:webHidden/>
-                <w:sz w:val="32"/>
-                <w:szCs w:val="32"/>
-              </w:rPr>
-              <w:tab/>
-            </w:r>
-            <w:r>
-              <w:rPr>
-                <w:noProof/>
-                <w:webHidden/>
-                <w:sz w:val="32"/>
-                <w:szCs w:val="32"/>
-              </w:rPr>
-              <w:fldChar w:fldCharType="begin"/>
-            </w:r>
-            <w:r>
-              <w:rPr>
-                <w:noProof/>
-                <w:webHidden/>
-                <w:sz w:val="32"/>
-                <w:szCs w:val="32"/>
-              </w:rPr>
-              <w:instrText xml:space="preserve"> PAGEREF _Toc86524463 \h </w:instrText>
-            </w:r>
-            <w:r>
-              <w:rPr>
-                <w:noProof/>
-                <w:webHidden/>
-                <w:sz w:val="32"/>
-                <w:szCs w:val="32"/>
-              </w:rPr>
-            </w:r>
-            <w:r>
-              <w:rPr>
-                <w:noProof/>
-                <w:webHidden/>
-                <w:sz w:val="32"/>
-                <w:szCs w:val="32"/>
-              </w:rPr>
-              <w:fldChar w:fldCharType="separate"/>
-            </w:r>
-            <w:r>
-              <w:rPr>
-                <w:noProof/>
-                <w:webHidden/>
-                <w:sz w:val="32"/>
-                <w:szCs w:val="32"/>
-              </w:rPr>
-              <w:t>2</w:t>
-            </w:r>
-            <w:r>
-              <w:rPr>
-                <w:noProof/>
-                <w:webHidden/>
-                <w:sz w:val="32"/>
-                <w:szCs w:val="32"/>
-              </w:rPr>
-              <w:fldChar w:fldCharType="end"/>
-            </w:r>
-          </w:hyperlink>
-        </w:p>
-        <w:p>
-          <w:pPr>
-            <w:pStyle w:val="11"/>
-            <w:tabs>
-              <w:tab w:val="left" w:pos="440"/>
-              <w:tab w:val="right" w:leader="dot" w:pos="9350"/>
-            </w:tabs>
-            <w:rPr>
-              <w:rFonts w:eastAsiaTheme="minorEastAsia"/>
-              <w:noProof/>
-              <w:sz w:val="32"/>
-              <w:szCs w:val="32"/>
-            </w:rPr>
-          </w:pPr>
-          <w:hyperlink w:anchor="_Toc86524464" w:history="1">
-            <w:r>
-              <w:rPr>
-                <w:rStyle w:val="ab"/>
-                <w:noProof/>
-                <w:sz w:val="32"/>
-                <w:szCs w:val="32"/>
-              </w:rPr>
-              <w:t>3.</w:t>
-            </w:r>
-            <w:r>
-              <w:rPr>
-                <w:rFonts w:eastAsiaTheme="minorEastAsia"/>
-                <w:noProof/>
-                <w:sz w:val="32"/>
-                <w:szCs w:val="32"/>
-              </w:rPr>
-              <w:tab/>
-            </w:r>
-            <w:r>
-              <w:rPr>
-                <w:rStyle w:val="ab"/>
-                <w:noProof/>
-                <w:sz w:val="32"/>
-                <w:szCs w:val="32"/>
-              </w:rPr>
-              <w:t>Structure</w:t>
-            </w:r>
-            <w:r>
-              <w:rPr>
-                <w:noProof/>
-                <w:webHidden/>
-                <w:sz w:val="32"/>
-                <w:szCs w:val="32"/>
-              </w:rPr>
-              <w:tab/>
-            </w:r>
-            <w:r>
-              <w:rPr>
-                <w:noProof/>
-                <w:webHidden/>
-                <w:sz w:val="32"/>
-                <w:szCs w:val="32"/>
-              </w:rPr>
-              <w:fldChar w:fldCharType="begin"/>
-            </w:r>
-            <w:r>
-              <w:rPr>
-                <w:noProof/>
-                <w:webHidden/>
-                <w:sz w:val="32"/>
-                <w:szCs w:val="32"/>
-              </w:rPr>
-              <w:instrText xml:space="preserve"> PAGEREF _Toc86524464 \h </w:instrText>
-            </w:r>
-            <w:r>
-              <w:rPr>
-                <w:noProof/>
-                <w:webHidden/>
-                <w:sz w:val="32"/>
-                <w:szCs w:val="32"/>
-              </w:rPr>
-            </w:r>
-            <w:r>
-              <w:rPr>
-                <w:noProof/>
-                <w:webHidden/>
-                <w:sz w:val="32"/>
-                <w:szCs w:val="32"/>
-              </w:rPr>
-              <w:fldChar w:fldCharType="separate"/>
-            </w:r>
-            <w:r>
-              <w:rPr>
-                <w:noProof/>
-                <w:webHidden/>
-                <w:sz w:val="32"/>
-                <w:szCs w:val="32"/>
-              </w:rPr>
-              <w:t>3</w:t>
-            </w:r>
-            <w:r>
-              <w:rPr>
-                <w:noProof/>
-                <w:webHidden/>
-                <w:sz w:val="32"/>
-                <w:szCs w:val="32"/>
-              </w:rPr>
-              <w:fldChar w:fldCharType="end"/>
-            </w:r>
-          </w:hyperlink>
-        </w:p>
-        <w:p>
-          <w:pPr>
-            <w:pStyle w:val="21"/>
-            <w:tabs>
-              <w:tab w:val="right" w:leader="dot" w:pos="9350"/>
-            </w:tabs>
-            <w:rPr>
-              <w:rFonts w:eastAsiaTheme="minorEastAsia"/>
-              <w:noProof/>
-              <w:sz w:val="32"/>
-              <w:szCs w:val="32"/>
-            </w:rPr>
-          </w:pPr>
-          <w:hyperlink w:anchor="_Toc86524467" w:history="1">
-            <w:r>
-              <w:rPr>
-                <w:rStyle w:val="ab"/>
-                <w:noProof/>
-                <w:sz w:val="32"/>
-                <w:szCs w:val="32"/>
-              </w:rPr>
-              <w:t>3.1</w:t>
-            </w:r>
-            <w:r>
-              <w:rPr>
-                <w:rStyle w:val="ab"/>
-                <w:noProof/>
-                <w:sz w:val="32"/>
-                <w:szCs w:val="32"/>
-                <w:lang w:val="bg-BG"/>
-              </w:rPr>
-              <w:t xml:space="preserve"> Block s</w:t>
-            </w:r>
-            <w:r>
-              <w:rPr>
-                <w:rStyle w:val="ab"/>
-                <w:noProof/>
-                <w:sz w:val="32"/>
-                <w:szCs w:val="32"/>
-              </w:rPr>
-              <w:t>c</w:t>
-            </w:r>
-            <w:r>
-              <w:rPr>
-                <w:rStyle w:val="ab"/>
-                <w:noProof/>
-                <w:sz w:val="32"/>
-                <w:szCs w:val="32"/>
-                <w:lang w:val="bg-BG"/>
-              </w:rPr>
-              <w:t>heme</w:t>
-            </w:r>
-            <w:r>
-              <w:rPr>
-                <w:noProof/>
-                <w:webHidden/>
-                <w:sz w:val="32"/>
-                <w:szCs w:val="32"/>
-              </w:rPr>
-              <w:tab/>
-            </w:r>
-            <w:r>
-              <w:rPr>
-                <w:noProof/>
-                <w:webHidden/>
-                <w:sz w:val="32"/>
-                <w:szCs w:val="32"/>
-              </w:rPr>
-              <w:t>4</w:t>
-            </w:r>
-          </w:hyperlink>
-        </w:p>
-        <w:p>
-          <w:pPr>
-            <w:pStyle w:val="11"/>
-            <w:tabs>
-              <w:tab w:val="left" w:pos="440"/>
-              <w:tab w:val="right" w:leader="dot" w:pos="9350"/>
-            </w:tabs>
-            <w:rPr>
-              <w:rFonts w:eastAsiaTheme="minorEastAsia"/>
-              <w:noProof/>
-              <w:sz w:val="32"/>
-              <w:szCs w:val="32"/>
-            </w:rPr>
-          </w:pPr>
-          <w:hyperlink w:anchor="_Toc86524468" w:history="1">
-            <w:r>
-              <w:rPr>
-                <w:rStyle w:val="ab"/>
-                <w:noProof/>
-                <w:sz w:val="32"/>
-                <w:szCs w:val="32"/>
-                <w:lang w:val="en"/>
-              </w:rPr>
-              <w:t>4.</w:t>
-            </w:r>
-            <w:r>
-              <w:rPr>
-                <w:rFonts w:eastAsiaTheme="minorEastAsia"/>
-                <w:noProof/>
-                <w:sz w:val="32"/>
-                <w:szCs w:val="32"/>
-              </w:rPr>
-              <w:tab/>
-            </w:r>
-            <w:r>
-              <w:rPr>
-                <w:rStyle w:val="ab"/>
-                <w:noProof/>
-                <w:sz w:val="32"/>
-                <w:szCs w:val="32"/>
-                <w:lang w:val="en"/>
-              </w:rPr>
-              <w:t>Summary</w:t>
-            </w:r>
-            <w:r>
-              <w:rPr>
-                <w:noProof/>
-                <w:webHidden/>
-                <w:sz w:val="32"/>
-                <w:szCs w:val="32"/>
-              </w:rPr>
-              <w:tab/>
-            </w:r>
-            <w:r>
-              <w:rPr>
-                <w:noProof/>
-                <w:webHidden/>
-                <w:sz w:val="32"/>
-                <w:szCs w:val="32"/>
-              </w:rPr>
-              <w:fldChar w:fldCharType="begin"/>
-            </w:r>
-            <w:r>
-              <w:rPr>
-                <w:noProof/>
-                <w:webHidden/>
-                <w:sz w:val="32"/>
-                <w:szCs w:val="32"/>
-              </w:rPr>
-              <w:instrText xml:space="preserve"> PAGEREF _Toc86524468 \h </w:instrText>
-            </w:r>
-            <w:r>
-              <w:rPr>
-                <w:noProof/>
-                <w:webHidden/>
-                <w:sz w:val="32"/>
-                <w:szCs w:val="32"/>
-              </w:rPr>
-            </w:r>
-            <w:r>
-              <w:rPr>
-                <w:noProof/>
-                <w:webHidden/>
-                <w:sz w:val="32"/>
-                <w:szCs w:val="32"/>
-              </w:rPr>
-              <w:fldChar w:fldCharType="separate"/>
-            </w:r>
-            <w:r>
-              <w:rPr>
-                <w:noProof/>
-                <w:webHidden/>
-                <w:sz w:val="32"/>
-                <w:szCs w:val="32"/>
-              </w:rPr>
-              <w:t>5</w:t>
-            </w:r>
-            <w:r>
-              <w:rPr>
-                <w:noProof/>
-                <w:webHidden/>
-                <w:sz w:val="32"/>
-                <w:szCs w:val="32"/>
+                <w:sz w:val="48"/>
               </w:rPr>
               <w:fldChar w:fldCharType="end"/>
             </w:r>
@@ -953,7 +974,7 @@
           <w:r>
             <w:rPr>
               <w:noProof/>
-              <w:sz w:val="56"/>
+              <w:sz w:val="220"/>
               <w:szCs w:val="56"/>
             </w:rPr>
             <w:fldChar w:fldCharType="end"/>
@@ -979,7 +1000,7 @@
           <w:lang w:val="bg-BG"/>
         </w:rPr>
       </w:pPr>
-      <w:bookmarkStart w:id="0" w:name="_Toc86524459"/>
+      <w:bookmarkStart w:id="1" w:name="_Toc102931336"/>
       <w:r>
         <w:rPr>
           <w:b/>
@@ -996,7 +1017,7 @@
         </w:rPr>
         <w:t>ur team</w:t>
       </w:r>
-      <w:bookmarkEnd w:id="0"/>
+      <w:bookmarkEnd w:id="1"/>
     </w:p>
     <w:p>
       <w:pPr>
@@ -1391,7 +1412,7 @@
           <w:color w:val="404040" w:themeColor="text1" w:themeTint="BF"/>
         </w:rPr>
       </w:pPr>
-      <w:bookmarkStart w:id="1" w:name="_Toc86524460"/>
+      <w:bookmarkStart w:id="2" w:name="_Toc102931337"/>
       <w:r>
         <w:rPr>
           <w:b/>
@@ -1399,7 +1420,7 @@
         </w:rPr>
         <w:t>Recap</w:t>
       </w:r>
-      <w:bookmarkEnd w:id="1"/>
+      <w:bookmarkEnd w:id="2"/>
     </w:p>
     <w:p/>
     <w:p>
@@ -1417,7 +1438,7 @@
           <w:lang w:val="bg-BG"/>
         </w:rPr>
       </w:pPr>
-      <w:bookmarkStart w:id="2" w:name="_Toc86524461"/>
+      <w:bookmarkStart w:id="3" w:name="_Toc102931338"/>
       <w:r>
         <w:rPr>
           <w:b/>
@@ -1427,7 +1448,7 @@
         </w:rPr>
         <w:t>Main goal</w:t>
       </w:r>
-      <w:bookmarkEnd w:id="2"/>
+      <w:bookmarkEnd w:id="3"/>
     </w:p>
     <w:p>
       <w:pPr>
@@ -1469,6 +1490,7 @@
           <w:lang w:val="bg-BG"/>
         </w:rPr>
       </w:pPr>
+      <w:bookmarkStart w:id="4" w:name="_Toc102931339"/>
       <w:r>
         <w:rPr>
           <w:b/>
@@ -1478,6 +1500,7 @@
         </w:rPr>
         <w:t>Rules</w:t>
       </w:r>
+      <w:bookmarkEnd w:id="4"/>
     </w:p>
     <w:p>
       <w:pPr>
@@ -1536,42 +1559,7 @@
           <w:sz w:val="24"/>
           <w:szCs w:val="24"/>
         </w:rPr>
-        <w:t xml:space="preserve">If an entity gets </w:t>
-      </w:r>
-      <w:r>
-        <w:rPr>
-          <w:sz w:val="24"/>
-          <w:szCs w:val="24"/>
-        </w:rPr>
-        <w:t>two</w:t>
-      </w:r>
-      <w:r>
-        <w:rPr>
-          <w:sz w:val="24"/>
-          <w:szCs w:val="24"/>
-        </w:rPr>
-        <w:t xml:space="preserve"> food</w:t>
-      </w:r>
-      <w:r>
-        <w:rPr>
-          <w:sz w:val="24"/>
-          <w:szCs w:val="24"/>
-        </w:rPr>
-        <w:t>s</w:t>
-      </w:r>
-      <w:r>
-        <w:rPr>
-          <w:sz w:val="24"/>
-          <w:szCs w:val="24"/>
-        </w:rPr>
-        <w:t xml:space="preserve"> through the cycle, it stays alive</w:t>
-      </w:r>
-      <w:r>
-        <w:rPr>
-          <w:sz w:val="24"/>
-          <w:szCs w:val="24"/>
-        </w:rPr>
-        <w:t xml:space="preserve"> and reproduces</w:t>
+        <w:t>If an entity gets two foods through the cycle, it stays alive and reproduces</w:t>
       </w:r>
     </w:p>
     <w:p>
@@ -1654,7 +1642,7 @@
           <w:szCs w:val="28"/>
         </w:rPr>
       </w:pPr>
-      <w:bookmarkStart w:id="3" w:name="_Toc86524462"/>
+      <w:bookmarkStart w:id="5" w:name="_Toc102931340"/>
       <w:r>
         <w:rPr>
           <w:b/>
@@ -1700,7 +1688,7 @@
         </w:rPr>
         <w:t>Tasks</w:t>
       </w:r>
-      <w:bookmarkEnd w:id="3"/>
+      <w:bookmarkEnd w:id="5"/>
     </w:p>
     <w:p>
       <w:pPr>
@@ -1844,7 +1832,7 @@
           <w:lang w:val="bg-BG"/>
         </w:rPr>
       </w:pPr>
-      <w:bookmarkStart w:id="4" w:name="_Toc86524463"/>
+      <w:bookmarkStart w:id="6" w:name="_Toc102931341"/>
       <w:r>
         <w:rPr>
           <w:b/>
@@ -1902,7 +1890,7 @@
         </w:rPr>
         <w:t>)</w:t>
       </w:r>
-      <w:bookmarkEnd w:id="4"/>
+      <w:bookmarkEnd w:id="6"/>
     </w:p>
     <w:p>
       <w:pPr>
@@ -2563,7 +2551,7 @@
           <w:color w:val="404040" w:themeColor="text1" w:themeTint="BF"/>
         </w:rPr>
       </w:pPr>
-      <w:bookmarkStart w:id="5" w:name="_Toc86524464"/>
+      <w:bookmarkStart w:id="7" w:name="_Toc102931342"/>
       <w:r>
         <w:rPr>
           <w:b/>
@@ -2572,7 +2560,7 @@
         <w:lastRenderedPageBreak/>
         <w:t>Structure</w:t>
       </w:r>
-      <w:bookmarkEnd w:id="5"/>
+      <w:bookmarkEnd w:id="7"/>
       <w:r>
         <w:rPr>
           <w:b/>
@@ -2603,7 +2591,6 @@
       <w:r>
         <w:tab/>
       </w:r>
-      <w:bookmarkStart w:id="6" w:name="_Toc86524467"/>
       <w:r>
         <w:rPr>
           <w:b/>
@@ -2623,7 +2610,6 @@
         </w:rPr>
         <w:t xml:space="preserve"> </w:t>
       </w:r>
-      <w:bookmarkEnd w:id="6"/>
       <w:r>
         <w:rPr>
           <w:b/>
@@ -2646,13 +2632,11 @@
           <w:lang w:val="bg-BG"/>
         </w:rPr>
         <w:pict w14:anchorId="69E0F892">
-          <v:shape id="_x0000_i1041" type="#_x0000_t75" style="width:351.75pt;height:360.75pt">
-            <v:imagedata r:id="rId12" o:title="Untitled Diagram.drawio(1)"/>
+          <v:shape id="_x0000_i1025" type="#_x0000_t75" style="width:351.75pt;height:360.75pt">
+            <v:imagedata r:id="rId12" o:title="Untitled Diagram"/>
           </v:shape>
         </w:pict>
       </w:r>
-      <w:bookmarkStart w:id="7" w:name="_GoBack"/>
-      <w:bookmarkEnd w:id="7"/>
     </w:p>
     <w:p>
       <w:pPr>
@@ -7777,21 +7761,6 @@
 </file>
 
 <file path=customXml/item1.xml><?xml version="1.0" encoding="utf-8"?>
-<p:properties xmlns:p="http://schemas.microsoft.com/office/2006/metadata/properties" xmlns:xsi="http://www.w3.org/2001/XMLSchema-instance" xmlns:pc="http://schemas.microsoft.com/office/infopath/2007/PartnerControls">
-  <documentManagement/>
-</p:properties>
-</file>
-
-<file path=customXml/item2.xml><?xml version="1.0" encoding="utf-8"?>
-<?mso-contentType ?>
-<FormTemplates xmlns="http://schemas.microsoft.com/sharepoint/v3/contenttype/forms">
-  <Display>DocumentLibraryForm</Display>
-  <Edit>DocumentLibraryForm</Edit>
-  <New>DocumentLibraryForm</New>
-</FormTemplates>
-</file>
-
-<file path=customXml/item3.xml><?xml version="1.0" encoding="utf-8"?>
 <ct:contentTypeSchema xmlns:ct="http://schemas.microsoft.com/office/2006/metadata/contentType" xmlns:ma="http://schemas.microsoft.com/office/2006/metadata/properties/metaAttributes" ct:_="" ma:_="" ma:contentTypeName="Документ" ma:contentTypeID="0x010100488A9A9EA7749A4D899B843B60C34D15" ma:contentTypeVersion="11" ma:contentTypeDescription="Създаване на нов документ" ma:contentTypeScope="" ma:versionID="e6e7b726bdf15702ad73ae2c2bd213d9">
   <xsd:schema xmlns:xsd="http://www.w3.org/2001/XMLSchema" xmlns:xs="http://www.w3.org/2001/XMLSchema" xmlns:p="http://schemas.microsoft.com/office/2006/metadata/properties" xmlns:ns3="c2eb7742-cf85-4f13-b326-99e6b2b66dd9" xmlns:ns4="846cb94f-94e2-47b5-b89f-9eb9d690e4d4" targetNamespace="http://schemas.microsoft.com/office/2006/metadata/properties" ma:root="true" ma:fieldsID="c8a0dbca3d9ac80e7e401bb93e6096b9" ns3:_="" ns4:_="">
     <xsd:import namespace="c2eb7742-cf85-4f13-b326-99e6b2b66dd9"/>
@@ -8002,28 +7971,26 @@
 </ct:contentTypeSchema>
 </file>
 
+<file path=customXml/item2.xml><?xml version="1.0" encoding="utf-8"?>
+<?mso-contentType ?>
+<FormTemplates xmlns="http://schemas.microsoft.com/sharepoint/v3/contenttype/forms">
+  <Display>DocumentLibraryForm</Display>
+  <Edit>DocumentLibraryForm</Edit>
+  <New>DocumentLibraryForm</New>
+</FormTemplates>
+</file>
+
+<file path=customXml/item3.xml><?xml version="1.0" encoding="utf-8"?>
+<p:properties xmlns:p="http://schemas.microsoft.com/office/2006/metadata/properties" xmlns:xsi="http://www.w3.org/2001/XMLSchema-instance" xmlns:pc="http://schemas.microsoft.com/office/infopath/2007/PartnerControls">
+  <documentManagement/>
+</p:properties>
+</file>
+
 <file path=customXml/item4.xml><?xml version="1.0" encoding="utf-8"?>
 <b:Sources xmlns:b="http://schemas.openxmlformats.org/officeDocument/2006/bibliography" xmlns="http://schemas.openxmlformats.org/officeDocument/2006/bibliography" SelectedStyle="\APASixthEditionOfficeOnline.xsl" StyleName="APA" Version="6"/>
 </file>
 
 <file path=customXml/itemProps1.xml><?xml version="1.0" encoding="utf-8"?>
-<ds:datastoreItem xmlns:ds="http://schemas.openxmlformats.org/officeDocument/2006/customXml" ds:itemID="{60507CF9-DF93-46B6-B77E-D40C4A89629D}">
-  <ds:schemaRefs>
-    <ds:schemaRef ds:uri="http://schemas.microsoft.com/office/2006/metadata/properties"/>
-    <ds:schemaRef ds:uri="http://schemas.microsoft.com/office/infopath/2007/PartnerControls"/>
-  </ds:schemaRefs>
-</ds:datastoreItem>
-</file>
-
-<file path=customXml/itemProps2.xml><?xml version="1.0" encoding="utf-8"?>
-<ds:datastoreItem xmlns:ds="http://schemas.openxmlformats.org/officeDocument/2006/customXml" ds:itemID="{754E0756-0BC5-40B3-BF66-CAB1C545CF83}">
-  <ds:schemaRefs>
-    <ds:schemaRef ds:uri="http://schemas.microsoft.com/sharepoint/v3/contenttype/forms"/>
-  </ds:schemaRefs>
-</ds:datastoreItem>
-</file>
-
-<file path=customXml/itemProps3.xml><?xml version="1.0" encoding="utf-8"?>
 <ds:datastoreItem xmlns:ds="http://schemas.openxmlformats.org/officeDocument/2006/customXml" ds:itemID="{25376A71-33F4-4D39-8BF6-7B234E610D20}">
   <ds:schemaRefs>
     <ds:schemaRef ds:uri="http://schemas.microsoft.com/office/2006/metadata/contentType"/>
@@ -8042,8 +8009,25 @@
 </ds:datastoreItem>
 </file>
 
+<file path=customXml/itemProps2.xml><?xml version="1.0" encoding="utf-8"?>
+<ds:datastoreItem xmlns:ds="http://schemas.openxmlformats.org/officeDocument/2006/customXml" ds:itemID="{754E0756-0BC5-40B3-BF66-CAB1C545CF83}">
+  <ds:schemaRefs>
+    <ds:schemaRef ds:uri="http://schemas.microsoft.com/sharepoint/v3/contenttype/forms"/>
+  </ds:schemaRefs>
+</ds:datastoreItem>
+</file>
+
+<file path=customXml/itemProps3.xml><?xml version="1.0" encoding="utf-8"?>
+<ds:datastoreItem xmlns:ds="http://schemas.openxmlformats.org/officeDocument/2006/customXml" ds:itemID="{60507CF9-DF93-46B6-B77E-D40C4A89629D}">
+  <ds:schemaRefs>
+    <ds:schemaRef ds:uri="http://schemas.microsoft.com/office/2006/metadata/properties"/>
+    <ds:schemaRef ds:uri="http://schemas.microsoft.com/office/infopath/2007/PartnerControls"/>
+  </ds:schemaRefs>
+</ds:datastoreItem>
+</file>
+
 <file path=customXml/itemProps4.xml><?xml version="1.0" encoding="utf-8"?>
-<ds:datastoreItem xmlns:ds="http://schemas.openxmlformats.org/officeDocument/2006/customXml" ds:itemID="{0A8139C8-C558-44A4-8515-7BDC58B557C4}">
+<ds:datastoreItem xmlns:ds="http://schemas.openxmlformats.org/officeDocument/2006/customXml" ds:itemID="{0213201F-AA0D-4841-AD34-BA78079FE8E3}">
   <ds:schemaRefs>
     <ds:schemaRef ds:uri="http://schemas.openxmlformats.org/officeDocument/2006/bibliography"/>
   </ds:schemaRefs>

</xml_diff>